<commit_message>
github link in report
</commit_message>
<xml_diff>
--- a/OS Report.docx
+++ b/OS Report.docx
@@ -182,6 +182,32 @@
         </w:rPr>
         <w:t>GitHub Link:</w:t>
       </w:r>
+      <w:r>
+        <w:rPr>
+          <w:b/>
+          <w:bCs/>
+          <w:sz w:val="32"/>
+          <w:szCs w:val="32"/>
+        </w:rPr>
+        <w:t xml:space="preserve"> </w:t>
+      </w:r>
+      <w:hyperlink r:id="rId5" w:history="1">
+        <w:r>
+          <w:rPr>
+            <w:rStyle w:val="Hyperlink"/>
+            <w:sz w:val="32"/>
+            <w:szCs w:val="32"/>
+          </w:rPr>
+          <w:t>https://github.com/Arwa-Y/OS-Lab-Project</w:t>
+        </w:r>
+      </w:hyperlink>
+      <w:r>
+        <w:rPr>
+          <w:sz w:val="32"/>
+          <w:szCs w:val="32"/>
+        </w:rPr>
+        <w:t xml:space="preserve"> </w:t>
+      </w:r>
     </w:p>
     <w:p>
       <w:pPr>
@@ -783,10 +809,10 @@
                           <pic:cNvPicPr/>
                         </pic:nvPicPr>
                         <pic:blipFill>
-                          <a:blip r:embed="rId5">
+                          <a:blip r:embed="rId6">
                             <a:extLst>
                               <a:ext uri="{96DAC541-7B7A-43D3-8B79-37D633B846F1}">
-                                <asvg:svgBlip xmlns:asvg="http://schemas.microsoft.com/office/drawing/2016/SVG/main" r:embed="rId6"/>
+                                <asvg:svgBlip xmlns:asvg="http://schemas.microsoft.com/office/drawing/2016/SVG/main" r:embed="rId7"/>
                               </a:ext>
                             </a:extLst>
                           </a:blip>
@@ -863,10 +889,10 @@
                           <pic:cNvPicPr/>
                         </pic:nvPicPr>
                         <pic:blipFill>
-                          <a:blip r:embed="rId5">
+                          <a:blip r:embed="rId6">
                             <a:extLst>
                               <a:ext uri="{96DAC541-7B7A-43D3-8B79-37D633B846F1}">
-                                <asvg:svgBlip xmlns:asvg="http://schemas.microsoft.com/office/drawing/2016/SVG/main" r:embed="rId6"/>
+                                <asvg:svgBlip xmlns:asvg="http://schemas.microsoft.com/office/drawing/2016/SVG/main" r:embed="rId7"/>
                               </a:ext>
                             </a:extLst>
                           </a:blip>
@@ -994,10 +1020,10 @@
                           <pic:cNvPicPr/>
                         </pic:nvPicPr>
                         <pic:blipFill>
-                          <a:blip r:embed="rId5">
+                          <a:blip r:embed="rId6">
                             <a:extLst>
                               <a:ext uri="{96DAC541-7B7A-43D3-8B79-37D633B846F1}">
-                                <asvg:svgBlip xmlns:asvg="http://schemas.microsoft.com/office/drawing/2016/SVG/main" r:embed="rId6"/>
+                                <asvg:svgBlip xmlns:asvg="http://schemas.microsoft.com/office/drawing/2016/SVG/main" r:embed="rId7"/>
                               </a:ext>
                             </a:extLst>
                           </a:blip>
@@ -1202,10 +1228,10 @@
                           <pic:cNvPicPr/>
                         </pic:nvPicPr>
                         <pic:blipFill>
-                          <a:blip r:embed="rId5">
+                          <a:blip r:embed="rId6">
                             <a:extLst>
                               <a:ext uri="{96DAC541-7B7A-43D3-8B79-37D633B846F1}">
-                                <asvg:svgBlip xmlns:asvg="http://schemas.microsoft.com/office/drawing/2016/SVG/main" r:embed="rId6"/>
+                                <asvg:svgBlip xmlns:asvg="http://schemas.microsoft.com/office/drawing/2016/SVG/main" r:embed="rId7"/>
                               </a:ext>
                             </a:extLst>
                           </a:blip>
@@ -1282,10 +1308,10 @@
                           <pic:cNvPicPr/>
                         </pic:nvPicPr>
                         <pic:blipFill>
-                          <a:blip r:embed="rId5">
+                          <a:blip r:embed="rId6">
                             <a:extLst>
                               <a:ext uri="{96DAC541-7B7A-43D3-8B79-37D633B846F1}">
-                                <asvg:svgBlip xmlns:asvg="http://schemas.microsoft.com/office/drawing/2016/SVG/main" r:embed="rId6"/>
+                                <asvg:svgBlip xmlns:asvg="http://schemas.microsoft.com/office/drawing/2016/SVG/main" r:embed="rId7"/>
                               </a:ext>
                             </a:extLst>
                           </a:blip>

</xml_diff>